<commit_message>
HW10 - MAF, IIR, and FIR low-pass filters
</commit_message>
<xml_diff>
--- a/HW10/HW10 - Mengjiao.docx
+++ b/HW10/HW10 - Mengjiao.docx
@@ -3,8 +3,155 @@
 <w:document xmlns:wpc="http://schemas.microsoft.com/office/word/2010/wordprocessingCanvas" xmlns:mo="http://schemas.microsoft.com/office/mac/office/2008/main" xmlns:mc="http://schemas.openxmlformats.org/markup-compatibility/2006" xmlns:mv="urn:schemas-microsoft-com:mac:vml" xmlns:o="urn:schemas-microsoft-com:office:office" xmlns:r="http://schemas.openxmlformats.org/officeDocument/2006/relationships" xmlns:m="http://schemas.openxmlformats.org/officeDocument/2006/math" xmlns:v="urn:schemas-microsoft-com:vml" xmlns:wp14="http://schemas.microsoft.com/office/word/2010/wordprocessingDrawing" xmlns:wp="http://schemas.openxmlformats.org/drawingml/2006/wordprocessingDrawing" xmlns:w10="urn:schemas-microsoft-com:office:word" xmlns:w="http://schemas.openxmlformats.org/wordprocessingml/2006/main" xmlns:w14="http://schemas.microsoft.com/office/word/2010/wordml" xmlns:w15="http://schemas.microsoft.com/office/word/2012/wordml" xmlns:wpg="http://schemas.microsoft.com/office/word/2010/wordprocessingGroup" xmlns:wpi="http://schemas.microsoft.com/office/word/2010/wordprocessingInk" xmlns:wne="http://schemas.microsoft.com/office/word/2006/wordml" xmlns:wps="http://schemas.microsoft.com/office/word/2010/wordprocessingShape" mc:Ignorable="w14 w15 wp14">
   <w:body>
     <w:p>
+      <w:r>
+        <w:t>From the records, we</w:t>
+      </w:r>
+      <w:r>
+        <w:t xml:space="preserve"> can find that:</w:t>
+      </w:r>
+    </w:p>
+    <w:p>
+      <w:r>
+        <w:t>IIR is better for tracking;</w:t>
+      </w:r>
+    </w:p>
+    <w:p>
+      <w:r>
+        <w:t>MAF and FIR are better in reducing noise.</w:t>
+      </w:r>
+    </w:p>
+    <w:p/>
+    <w:p>
+      <w:r>
+        <w:t>MAF/FIR scalars: 10</w:t>
+      </w:r>
       <w:bookmarkStart w:id="0" w:name="_GoBack"/>
       <w:bookmarkEnd w:id="0"/>
+    </w:p>
+    <w:p>
+      <w:r>
+        <w:t xml:space="preserve">IIR </w:t>
+      </w:r>
+      <w:r>
+        <w:t>filter</w:t>
+      </w:r>
+      <w:r>
+        <w:t>:</w:t>
+      </w:r>
+      <w:r>
+        <w:t xml:space="preserve"> aver</w:t>
+      </w:r>
+      <w:r>
+        <w:t>age</w:t>
+      </w:r>
+      <w:r>
+        <w:t xml:space="preserve"> = 0.2</w:t>
+      </w:r>
+      <w:r>
+        <w:t xml:space="preserve"> *</w:t>
+      </w:r>
+      <w:r>
+        <w:t>previous</w:t>
+      </w:r>
+      <w:r>
+        <w:t xml:space="preserve"> + </w:t>
+      </w:r>
+      <w:r>
+        <w:t>0.8*</w:t>
+      </w:r>
+      <w:r>
+        <w:t>new</w:t>
+      </w:r>
+      <w:r>
+        <w:t>;</w:t>
+      </w:r>
+      <w:r>
+        <w:t xml:space="preserve"> </w:t>
+      </w:r>
+    </w:p>
+    <w:p>
+      <w:r>
+        <w:t>FIR filter</w:t>
+      </w:r>
+      <w:r>
+        <w:t xml:space="preserve"> coefficients</w:t>
+      </w:r>
+      <w:r>
+        <w:t>:</w:t>
+      </w:r>
+      <w:r>
+        <w:t xml:space="preserve"> </w:t>
+      </w:r>
+      <w:r>
+        <w:t>{</w:t>
+      </w:r>
+      <w:r>
+        <w:t>0.01,0.02,0.03,0.04,0.1,0.12,0.14,0.16,0.18,0.2};</w:t>
+      </w:r>
+    </w:p>
+    <w:p>
+      <w:pPr>
+        <w:rPr>
+          <w:rFonts w:hint="eastAsia"/>
+        </w:rPr>
+      </w:pPr>
+      <w:r>
+        <w:rPr>
+          <w:rFonts w:hint="eastAsia"/>
+          <w:noProof/>
+        </w:rPr>
+        <w:drawing>
+          <wp:inline distT="0" distB="0" distL="0" distR="0" wp14:anchorId="60883C91" wp14:editId="35708CA5">
+            <wp:extent cx="5641768" cy="3840480"/>
+            <wp:effectExtent l="0" t="0" r="0" b="0"/>
+            <wp:docPr id="3" name="Picture 3" descr="HW10%20filters.jpg"/>
+            <wp:cNvGraphicFramePr>
+              <a:graphicFrameLocks xmlns:a="http://schemas.openxmlformats.org/drawingml/2006/main" noChangeAspect="1"/>
+            </wp:cNvGraphicFramePr>
+            <a:graphic xmlns:a="http://schemas.openxmlformats.org/drawingml/2006/main">
+              <a:graphicData uri="http://schemas.openxmlformats.org/drawingml/2006/picture">
+                <pic:pic xmlns:pic="http://schemas.openxmlformats.org/drawingml/2006/picture">
+                  <pic:nvPicPr>
+                    <pic:cNvPr id="0" name="Picture 3" descr="HW10%20filters.jpg"/>
+                    <pic:cNvPicPr>
+                      <a:picLocks noChangeAspect="1" noChangeArrowheads="1"/>
+                    </pic:cNvPicPr>
+                  </pic:nvPicPr>
+                  <pic:blipFill rotWithShape="1">
+                    <a:blip r:embed="rId4">
+                      <a:extLst>
+                        <a:ext uri="{28A0092B-C50C-407E-A947-70E740481C1C}">
+                          <a14:useLocalDpi xmlns:a14="http://schemas.microsoft.com/office/drawing/2010/main" val="0"/>
+                        </a:ext>
+                      </a:extLst>
+                    </a:blip>
+                    <a:srcRect l="8460" t="5513" r="7265" b="5500"/>
+                    <a:stretch/>
+                  </pic:blipFill>
+                  <pic:spPr bwMode="auto">
+                    <a:xfrm>
+                      <a:off x="0" y="0"/>
+                      <a:ext cx="5641768" cy="3840480"/>
+                    </a:xfrm>
+                    <a:prstGeom prst="rect">
+                      <a:avLst/>
+                    </a:prstGeom>
+                    <a:noFill/>
+                    <a:ln>
+                      <a:noFill/>
+                    </a:ln>
+                    <a:extLst>
+                      <a:ext uri="{53640926-AAD7-44D8-BBD7-CCE9431645EC}">
+                        <a14:shadowObscured xmlns:a14="http://schemas.microsoft.com/office/drawing/2010/main"/>
+                      </a:ext>
+                    </a:extLst>
+                  </pic:spPr>
+                </pic:pic>
+              </a:graphicData>
+            </a:graphic>
+          </wp:inline>
+        </w:drawing>
+      </w:r>
     </w:p>
     <w:sectPr>
       <w:pgSz w:w="12240" w:h="15840"/>
@@ -444,6 +591,17 @@
     <w:semiHidden/>
     <w:unhideWhenUsed/>
   </w:style>
+  <w:style w:type="character" w:styleId="Strong">
+    <w:name w:val="Strong"/>
+    <w:basedOn w:val="DefaultParagraphFont"/>
+    <w:uiPriority w:val="22"/>
+    <w:qFormat/>
+    <w:rsid w:val="004B06A8"/>
+    <w:rPr>
+      <w:b/>
+      <w:bCs/>
+    </w:rPr>
+  </w:style>
 </w:styles>
 </file>
 

</xml_diff>